<commit_message>
Pratham: Gave member roles to pick from 4 differnt tasks and they should work in the corresponding branches in master
</commit_message>
<xml_diff>
--- a/GameIdea.docx
+++ b/GameIdea.docx
@@ -680,6 +680,840 @@
         </w:rPr>
         <w:t>(Pratham)</w:t>
       </w:r>
+    </w:p>
+    <w:p>
+      <w:pPr>
+        <w:jc w:val="center"/>
+        <w:rPr>
+          <w:rFonts w:ascii="Abadi" w:hAnsi="Abadi"/>
+          <w:sz w:val="40"/>
+          <w:szCs w:val="40"/>
+        </w:rPr>
+      </w:pPr>
+      <w:r>
+        <w:rPr>
+          <w:rFonts w:ascii="Abadi" w:hAnsi="Abadi"/>
+          <w:sz w:val="40"/>
+          <w:szCs w:val="40"/>
+        </w:rPr>
+        <w:lastRenderedPageBreak/>
+        <w:t>Distribution</w:t>
+      </w:r>
+    </w:p>
+    <w:p>
+      <w:pPr>
+        <w:jc w:val="center"/>
+        <w:rPr>
+          <w:rFonts w:ascii="Abadi" w:hAnsi="Abadi"/>
+          <w:sz w:val="40"/>
+          <w:szCs w:val="40"/>
+        </w:rPr>
+      </w:pPr>
+    </w:p>
+    <w:p>
+      <w:pPr>
+        <w:pStyle w:val="ListParagraph"/>
+        <w:numPr>
+          <w:ilvl w:val="0"/>
+          <w:numId w:val="11"/>
+        </w:numPr>
+        <w:rPr>
+          <w:rFonts w:ascii="Abadi" w:hAnsi="Abadi"/>
+          <w:sz w:val="32"/>
+          <w:szCs w:val="32"/>
+        </w:rPr>
+      </w:pPr>
+      <w:r>
+        <w:rPr>
+          <w:rFonts w:ascii="Abadi" w:hAnsi="Abadi"/>
+          <w:sz w:val="32"/>
+          <w:szCs w:val="32"/>
+        </w:rPr>
+        <w:t>Get yourself Assigned instead of those team member roles…</w:t>
+      </w:r>
+    </w:p>
+    <w:p>
+      <w:pPr>
+        <w:pStyle w:val="ListParagraph"/>
+        <w:rPr>
+          <w:rFonts w:ascii="Abadi" w:hAnsi="Abadi"/>
+          <w:sz w:val="32"/>
+          <w:szCs w:val="32"/>
+        </w:rPr>
+      </w:pPr>
+    </w:p>
+    <w:tbl>
+      <w:tblPr>
+        <w:tblStyle w:val="TableGrid"/>
+        <w:tblW w:w="0" w:type="auto"/>
+        <w:tblLook w:val="04A0" w:firstRow="1" w:lastRow="0" w:firstColumn="1" w:lastColumn="0" w:noHBand="0" w:noVBand="1"/>
+      </w:tblPr>
+      <w:tblGrid>
+        <w:gridCol w:w="5395"/>
+        <w:gridCol w:w="5395"/>
+      </w:tblGrid>
+      <w:tr>
+        <w:tc>
+          <w:tcPr>
+            <w:tcW w:w="5395" w:type="dxa"/>
+          </w:tcPr>
+          <w:p>
+            <w:pPr>
+              <w:rPr>
+                <w:rFonts w:ascii="Abadi" w:hAnsi="Abadi"/>
+                <w:sz w:val="28"/>
+                <w:szCs w:val="28"/>
+              </w:rPr>
+            </w:pPr>
+          </w:p>
+          <w:p>
+            <w:pPr>
+              <w:rPr>
+                <w:rFonts w:ascii="Abadi" w:hAnsi="Abadi"/>
+                <w:sz w:val="28"/>
+                <w:szCs w:val="28"/>
+              </w:rPr>
+            </w:pPr>
+            <w:r>
+              <w:rPr>
+                <w:rFonts w:ascii="Abadi" w:hAnsi="Abadi"/>
+                <w:b/>
+                <w:bCs/>
+                <w:sz w:val="32"/>
+                <w:szCs w:val="32"/>
+              </w:rPr>
+              <w:t>Team Member</w:t>
+            </w:r>
+            <w:r>
+              <w:rPr>
+                <w:rFonts w:ascii="Abadi" w:hAnsi="Abadi"/>
+                <w:b/>
+                <w:bCs/>
+                <w:sz w:val="32"/>
+                <w:szCs w:val="32"/>
+              </w:rPr>
+              <w:t>-</w:t>
+            </w:r>
+            <w:r>
+              <w:rPr>
+                <w:rFonts w:ascii="Abadi" w:hAnsi="Abadi"/>
+                <w:b/>
+                <w:bCs/>
+                <w:sz w:val="32"/>
+                <w:szCs w:val="32"/>
+              </w:rPr>
+              <w:t>1:</w:t>
+            </w:r>
+            <w:r>
+              <w:rPr>
+                <w:rFonts w:ascii="Abadi" w:hAnsi="Abadi"/>
+                <w:sz w:val="32"/>
+                <w:szCs w:val="32"/>
+              </w:rPr>
+              <w:t xml:space="preserve"> </w:t>
+            </w:r>
+            <w:r>
+              <w:rPr>
+                <w:rFonts w:ascii="Abadi" w:hAnsi="Abadi"/>
+                <w:sz w:val="28"/>
+                <w:szCs w:val="28"/>
+              </w:rPr>
+              <w:t>Player Controls and Mechanics</w:t>
+            </w:r>
+          </w:p>
+          <w:p>
+            <w:pPr>
+              <w:rPr>
+                <w:rFonts w:ascii="Abadi" w:hAnsi="Abadi"/>
+                <w:sz w:val="28"/>
+                <w:szCs w:val="28"/>
+              </w:rPr>
+            </w:pPr>
+          </w:p>
+          <w:p>
+            <w:pPr>
+              <w:pStyle w:val="ListParagraph"/>
+              <w:numPr>
+                <w:ilvl w:val="0"/>
+                <w:numId w:val="7"/>
+              </w:numPr>
+              <w:rPr>
+                <w:rFonts w:ascii="Abadi" w:hAnsi="Abadi"/>
+                <w:sz w:val="28"/>
+                <w:szCs w:val="28"/>
+              </w:rPr>
+            </w:pPr>
+            <w:r>
+              <w:rPr>
+                <w:rFonts w:ascii="Abadi" w:hAnsi="Abadi"/>
+                <w:sz w:val="28"/>
+                <w:szCs w:val="28"/>
+              </w:rPr>
+              <w:t>Task: Implement core movement mechanics (left, right, jump) and the speed boost.</w:t>
+            </w:r>
+          </w:p>
+          <w:p>
+            <w:pPr>
+              <w:pStyle w:val="ListParagraph"/>
+              <w:rPr>
+                <w:rFonts w:ascii="Abadi" w:hAnsi="Abadi"/>
+                <w:sz w:val="28"/>
+                <w:szCs w:val="28"/>
+              </w:rPr>
+            </w:pPr>
+          </w:p>
+          <w:p>
+            <w:pPr>
+              <w:pStyle w:val="ListParagraph"/>
+              <w:numPr>
+                <w:ilvl w:val="0"/>
+                <w:numId w:val="7"/>
+              </w:numPr>
+              <w:rPr>
+                <w:rFonts w:ascii="Abadi" w:hAnsi="Abadi"/>
+                <w:sz w:val="28"/>
+                <w:szCs w:val="28"/>
+              </w:rPr>
+            </w:pPr>
+            <w:r>
+              <w:rPr>
+                <w:rFonts w:ascii="Abadi" w:hAnsi="Abadi"/>
+                <w:sz w:val="28"/>
+                <w:szCs w:val="28"/>
+              </w:rPr>
+              <w:t>Files/Areas: Focus on the Player class and any related physics/movement code.</w:t>
+            </w:r>
+          </w:p>
+          <w:p>
+            <w:pPr>
+              <w:rPr>
+                <w:rFonts w:ascii="Abadi" w:hAnsi="Abadi"/>
+                <w:sz w:val="28"/>
+                <w:szCs w:val="28"/>
+              </w:rPr>
+            </w:pPr>
+          </w:p>
+          <w:p>
+            <w:pPr>
+              <w:pStyle w:val="ListParagraph"/>
+              <w:numPr>
+                <w:ilvl w:val="0"/>
+                <w:numId w:val="7"/>
+              </w:numPr>
+              <w:rPr>
+                <w:rFonts w:ascii="Abadi" w:hAnsi="Abadi"/>
+                <w:sz w:val="28"/>
+                <w:szCs w:val="28"/>
+              </w:rPr>
+            </w:pPr>
+            <w:r>
+              <w:rPr>
+                <w:rFonts w:ascii="Abadi" w:hAnsi="Abadi"/>
+                <w:sz w:val="28"/>
+                <w:szCs w:val="28"/>
+              </w:rPr>
+              <w:t>Communication: Make sure to inform others if new variables or methods need to be accessed globally.</w:t>
+            </w:r>
+          </w:p>
+          <w:p>
+            <w:pPr>
+              <w:rPr>
+                <w:rFonts w:ascii="Abadi" w:hAnsi="Abadi"/>
+                <w:sz w:val="28"/>
+                <w:szCs w:val="28"/>
+              </w:rPr>
+            </w:pPr>
+          </w:p>
+        </w:tc>
+        <w:tc>
+          <w:tcPr>
+            <w:tcW w:w="5395" w:type="dxa"/>
+          </w:tcPr>
+          <w:p>
+            <w:pPr>
+              <w:rPr>
+                <w:rFonts w:ascii="Abadi" w:hAnsi="Abadi"/>
+                <w:sz w:val="28"/>
+                <w:szCs w:val="28"/>
+              </w:rPr>
+            </w:pPr>
+          </w:p>
+          <w:p>
+            <w:pPr>
+              <w:rPr>
+                <w:rFonts w:ascii="Abadi" w:hAnsi="Abadi"/>
+                <w:sz w:val="28"/>
+                <w:szCs w:val="28"/>
+              </w:rPr>
+            </w:pPr>
+            <w:r>
+              <w:rPr>
+                <w:rFonts w:ascii="Abadi" w:hAnsi="Abadi"/>
+                <w:b/>
+                <w:bCs/>
+                <w:sz w:val="32"/>
+                <w:szCs w:val="32"/>
+              </w:rPr>
+              <w:t>Team Member</w:t>
+            </w:r>
+            <w:r>
+              <w:rPr>
+                <w:rFonts w:ascii="Abadi" w:hAnsi="Abadi"/>
+                <w:b/>
+                <w:bCs/>
+                <w:sz w:val="32"/>
+                <w:szCs w:val="32"/>
+              </w:rPr>
+              <w:t>-</w:t>
+            </w:r>
+            <w:r>
+              <w:rPr>
+                <w:rFonts w:ascii="Abadi" w:hAnsi="Abadi"/>
+                <w:b/>
+                <w:bCs/>
+                <w:sz w:val="32"/>
+                <w:szCs w:val="32"/>
+              </w:rPr>
+              <w:t>2:</w:t>
+            </w:r>
+            <w:r>
+              <w:rPr>
+                <w:rFonts w:ascii="Abadi" w:hAnsi="Abadi"/>
+                <w:sz w:val="32"/>
+                <w:szCs w:val="32"/>
+              </w:rPr>
+              <w:t xml:space="preserve"> </w:t>
+            </w:r>
+            <w:r>
+              <w:rPr>
+                <w:rFonts w:ascii="Abadi" w:hAnsi="Abadi"/>
+                <w:sz w:val="28"/>
+                <w:szCs w:val="28"/>
+              </w:rPr>
+              <w:t>Obstacles and Power-ups</w:t>
+            </w:r>
+          </w:p>
+          <w:p>
+            <w:pPr>
+              <w:rPr>
+                <w:rFonts w:ascii="Abadi" w:hAnsi="Abadi"/>
+                <w:sz w:val="28"/>
+                <w:szCs w:val="28"/>
+              </w:rPr>
+            </w:pPr>
+          </w:p>
+          <w:p>
+            <w:pPr>
+              <w:pStyle w:val="ListParagraph"/>
+              <w:numPr>
+                <w:ilvl w:val="0"/>
+                <w:numId w:val="8"/>
+              </w:numPr>
+              <w:rPr>
+                <w:rFonts w:ascii="Abadi" w:hAnsi="Abadi"/>
+                <w:sz w:val="28"/>
+                <w:szCs w:val="28"/>
+              </w:rPr>
+            </w:pPr>
+            <w:r>
+              <w:rPr>
+                <w:rFonts w:ascii="Abadi" w:hAnsi="Abadi"/>
+                <w:sz w:val="28"/>
+                <w:szCs w:val="28"/>
+              </w:rPr>
+              <w:t>Task: Design and implement environmental obstacles and power-ups (speed boosts, invincibility).</w:t>
+            </w:r>
+          </w:p>
+          <w:p>
+            <w:pPr>
+              <w:pStyle w:val="ListParagraph"/>
+              <w:rPr>
+                <w:rFonts w:ascii="Abadi" w:hAnsi="Abadi"/>
+                <w:sz w:val="28"/>
+                <w:szCs w:val="28"/>
+              </w:rPr>
+            </w:pPr>
+          </w:p>
+          <w:p>
+            <w:pPr>
+              <w:pStyle w:val="ListParagraph"/>
+              <w:numPr>
+                <w:ilvl w:val="0"/>
+                <w:numId w:val="8"/>
+              </w:numPr>
+              <w:rPr>
+                <w:rFonts w:ascii="Abadi" w:hAnsi="Abadi"/>
+                <w:sz w:val="28"/>
+                <w:szCs w:val="28"/>
+              </w:rPr>
+            </w:pPr>
+            <w:r>
+              <w:rPr>
+                <w:rFonts w:ascii="Abadi" w:hAnsi="Abadi"/>
+                <w:sz w:val="28"/>
+                <w:szCs w:val="28"/>
+              </w:rPr>
+              <w:t xml:space="preserve">Files/Areas: Work on Obstacle and </w:t>
+            </w:r>
+            <w:proofErr w:type="spellStart"/>
+            <w:r>
+              <w:rPr>
+                <w:rFonts w:ascii="Abadi" w:hAnsi="Abadi"/>
+                <w:sz w:val="28"/>
+                <w:szCs w:val="28"/>
+              </w:rPr>
+              <w:t>Power</w:t>
+            </w:r>
+            <w:r>
+              <w:rPr>
+                <w:rFonts w:ascii="Abadi" w:hAnsi="Abadi"/>
+                <w:sz w:val="28"/>
+                <w:szCs w:val="28"/>
+              </w:rPr>
+              <w:t>U</w:t>
+            </w:r>
+            <w:r>
+              <w:rPr>
+                <w:rFonts w:ascii="Abadi" w:hAnsi="Abadi"/>
+                <w:sz w:val="28"/>
+                <w:szCs w:val="28"/>
+              </w:rPr>
+              <w:t>p</w:t>
+            </w:r>
+            <w:proofErr w:type="spellEnd"/>
+            <w:r>
+              <w:rPr>
+                <w:rFonts w:ascii="Abadi" w:hAnsi="Abadi"/>
+                <w:sz w:val="28"/>
+                <w:szCs w:val="28"/>
+              </w:rPr>
+              <w:t xml:space="preserve"> classes and ensure they can be added easily to tracks.</w:t>
+            </w:r>
+          </w:p>
+          <w:p>
+            <w:pPr>
+              <w:rPr>
+                <w:rFonts w:ascii="Abadi" w:hAnsi="Abadi"/>
+                <w:sz w:val="28"/>
+                <w:szCs w:val="28"/>
+              </w:rPr>
+            </w:pPr>
+          </w:p>
+          <w:p>
+            <w:pPr>
+              <w:pStyle w:val="ListParagraph"/>
+              <w:numPr>
+                <w:ilvl w:val="0"/>
+                <w:numId w:val="8"/>
+              </w:numPr>
+              <w:rPr>
+                <w:rFonts w:ascii="Abadi" w:hAnsi="Abadi"/>
+                <w:sz w:val="28"/>
+                <w:szCs w:val="28"/>
+              </w:rPr>
+            </w:pPr>
+            <w:r>
+              <w:rPr>
+                <w:rFonts w:ascii="Abadi" w:hAnsi="Abadi"/>
+                <w:sz w:val="28"/>
+                <w:szCs w:val="28"/>
+              </w:rPr>
+              <w:t>Communication: Ensure consistent interfaces so the player and level design teams can integrate easily.</w:t>
+            </w:r>
+          </w:p>
+        </w:tc>
+      </w:tr>
+      <w:tr>
+        <w:tc>
+          <w:tcPr>
+            <w:tcW w:w="5395" w:type="dxa"/>
+          </w:tcPr>
+          <w:p>
+            <w:pPr>
+              <w:rPr>
+                <w:rFonts w:ascii="Abadi" w:hAnsi="Abadi"/>
+                <w:sz w:val="28"/>
+                <w:szCs w:val="28"/>
+              </w:rPr>
+            </w:pPr>
+          </w:p>
+          <w:p>
+            <w:pPr>
+              <w:rPr>
+                <w:rFonts w:ascii="Abadi" w:hAnsi="Abadi"/>
+                <w:sz w:val="28"/>
+                <w:szCs w:val="28"/>
+              </w:rPr>
+            </w:pPr>
+            <w:r>
+              <w:rPr>
+                <w:rFonts w:ascii="Abadi" w:hAnsi="Abadi"/>
+                <w:b/>
+                <w:bCs/>
+                <w:sz w:val="32"/>
+                <w:szCs w:val="32"/>
+              </w:rPr>
+              <w:t>Team Member</w:t>
+            </w:r>
+            <w:r>
+              <w:rPr>
+                <w:rFonts w:ascii="Abadi" w:hAnsi="Abadi"/>
+                <w:b/>
+                <w:bCs/>
+                <w:sz w:val="32"/>
+                <w:szCs w:val="32"/>
+              </w:rPr>
+              <w:t>-</w:t>
+            </w:r>
+            <w:r>
+              <w:rPr>
+                <w:rFonts w:ascii="Abadi" w:hAnsi="Abadi"/>
+                <w:b/>
+                <w:bCs/>
+                <w:sz w:val="32"/>
+                <w:szCs w:val="32"/>
+              </w:rPr>
+              <w:t>3:</w:t>
+            </w:r>
+            <w:r>
+              <w:rPr>
+                <w:rFonts w:ascii="Abadi" w:hAnsi="Abadi"/>
+                <w:sz w:val="32"/>
+                <w:szCs w:val="32"/>
+              </w:rPr>
+              <w:t xml:space="preserve"> </w:t>
+            </w:r>
+            <w:r>
+              <w:rPr>
+                <w:rFonts w:ascii="Abadi" w:hAnsi="Abadi"/>
+                <w:sz w:val="28"/>
+                <w:szCs w:val="28"/>
+              </w:rPr>
+              <w:t>Track Design and Dynamic Environments</w:t>
+            </w:r>
+          </w:p>
+          <w:p>
+            <w:pPr>
+              <w:rPr>
+                <w:rFonts w:ascii="Abadi" w:hAnsi="Abadi"/>
+                <w:sz w:val="28"/>
+                <w:szCs w:val="28"/>
+              </w:rPr>
+            </w:pPr>
+          </w:p>
+          <w:p>
+            <w:pPr>
+              <w:pStyle w:val="ListParagraph"/>
+              <w:numPr>
+                <w:ilvl w:val="0"/>
+                <w:numId w:val="9"/>
+              </w:numPr>
+              <w:rPr>
+                <w:rFonts w:ascii="Abadi" w:hAnsi="Abadi"/>
+                <w:sz w:val="28"/>
+                <w:szCs w:val="28"/>
+              </w:rPr>
+            </w:pPr>
+            <w:r>
+              <w:rPr>
+                <w:rFonts w:ascii="Abadi" w:hAnsi="Abadi"/>
+                <w:sz w:val="28"/>
+                <w:szCs w:val="28"/>
+              </w:rPr>
+              <w:t>Task: Create the level layouts, including multiple paths, dynamic elements, and interactive obstacles like moving utensils or falling books</w:t>
+            </w:r>
+            <w:r>
+              <w:rPr>
+                <w:rFonts w:ascii="Abadi" w:hAnsi="Abadi"/>
+                <w:sz w:val="28"/>
+                <w:szCs w:val="28"/>
+              </w:rPr>
+              <w:t>.</w:t>
+            </w:r>
+          </w:p>
+          <w:p>
+            <w:pPr>
+              <w:pStyle w:val="ListParagraph"/>
+              <w:rPr>
+                <w:rFonts w:ascii="Abadi" w:hAnsi="Abadi"/>
+                <w:sz w:val="28"/>
+                <w:szCs w:val="28"/>
+              </w:rPr>
+            </w:pPr>
+          </w:p>
+          <w:p>
+            <w:pPr>
+              <w:pStyle w:val="ListParagraph"/>
+              <w:numPr>
+                <w:ilvl w:val="0"/>
+                <w:numId w:val="9"/>
+              </w:numPr>
+              <w:rPr>
+                <w:rFonts w:ascii="Abadi" w:hAnsi="Abadi"/>
+                <w:sz w:val="28"/>
+                <w:szCs w:val="28"/>
+              </w:rPr>
+            </w:pPr>
+            <w:r>
+              <w:rPr>
+                <w:rFonts w:ascii="Abadi" w:hAnsi="Abadi"/>
+                <w:sz w:val="28"/>
+                <w:szCs w:val="28"/>
+              </w:rPr>
+              <w:t>Files/Areas: Work on the Track class or scenes and level design files.</w:t>
+            </w:r>
+          </w:p>
+          <w:p>
+            <w:pPr>
+              <w:rPr>
+                <w:rFonts w:ascii="Abadi" w:hAnsi="Abadi"/>
+                <w:sz w:val="28"/>
+                <w:szCs w:val="28"/>
+              </w:rPr>
+            </w:pPr>
+          </w:p>
+          <w:p>
+            <w:pPr>
+              <w:pStyle w:val="ListParagraph"/>
+              <w:numPr>
+                <w:ilvl w:val="0"/>
+                <w:numId w:val="9"/>
+              </w:numPr>
+              <w:rPr>
+                <w:rFonts w:ascii="Abadi" w:hAnsi="Abadi"/>
+                <w:sz w:val="28"/>
+                <w:szCs w:val="28"/>
+              </w:rPr>
+            </w:pPr>
+            <w:r>
+              <w:rPr>
+                <w:rFonts w:ascii="Abadi" w:hAnsi="Abadi"/>
+                <w:sz w:val="28"/>
+                <w:szCs w:val="28"/>
+              </w:rPr>
+              <w:t>Communication: Coordinate with the obstacle/power-up team for seamless integration.</w:t>
+            </w:r>
+          </w:p>
+          <w:p>
+            <w:pPr>
+              <w:rPr>
+                <w:rFonts w:ascii="Abadi" w:hAnsi="Abadi"/>
+                <w:sz w:val="28"/>
+                <w:szCs w:val="28"/>
+              </w:rPr>
+            </w:pPr>
+          </w:p>
+        </w:tc>
+        <w:tc>
+          <w:tcPr>
+            <w:tcW w:w="5395" w:type="dxa"/>
+          </w:tcPr>
+          <w:p>
+            <w:pPr>
+              <w:rPr>
+                <w:rFonts w:ascii="Abadi" w:hAnsi="Abadi"/>
+                <w:sz w:val="28"/>
+                <w:szCs w:val="28"/>
+              </w:rPr>
+            </w:pPr>
+          </w:p>
+          <w:p>
+            <w:pPr>
+              <w:rPr>
+                <w:rFonts w:ascii="Abadi" w:hAnsi="Abadi"/>
+                <w:sz w:val="28"/>
+                <w:szCs w:val="28"/>
+              </w:rPr>
+            </w:pPr>
+            <w:r>
+              <w:rPr>
+                <w:rFonts w:ascii="Abadi" w:hAnsi="Abadi"/>
+                <w:b/>
+                <w:bCs/>
+                <w:sz w:val="32"/>
+                <w:szCs w:val="32"/>
+              </w:rPr>
+              <w:t>Team Member</w:t>
+            </w:r>
+            <w:r>
+              <w:rPr>
+                <w:rFonts w:ascii="Abadi" w:hAnsi="Abadi"/>
+                <w:b/>
+                <w:bCs/>
+                <w:sz w:val="32"/>
+                <w:szCs w:val="32"/>
+              </w:rPr>
+              <w:t>-</w:t>
+            </w:r>
+            <w:r>
+              <w:rPr>
+                <w:rFonts w:ascii="Abadi" w:hAnsi="Abadi"/>
+                <w:b/>
+                <w:bCs/>
+                <w:sz w:val="32"/>
+                <w:szCs w:val="32"/>
+              </w:rPr>
+              <w:t>4:</w:t>
+            </w:r>
+            <w:r>
+              <w:rPr>
+                <w:rFonts w:ascii="Abadi" w:hAnsi="Abadi"/>
+                <w:sz w:val="28"/>
+                <w:szCs w:val="28"/>
+              </w:rPr>
+              <w:t xml:space="preserve"> AI Opponents and Multiplayer (Optional)</w:t>
+            </w:r>
+          </w:p>
+          <w:p>
+            <w:pPr>
+              <w:rPr>
+                <w:rFonts w:ascii="Abadi" w:hAnsi="Abadi"/>
+                <w:sz w:val="28"/>
+                <w:szCs w:val="28"/>
+              </w:rPr>
+            </w:pPr>
+          </w:p>
+          <w:p>
+            <w:pPr>
+              <w:pStyle w:val="ListParagraph"/>
+              <w:numPr>
+                <w:ilvl w:val="0"/>
+                <w:numId w:val="10"/>
+              </w:numPr>
+              <w:rPr>
+                <w:rFonts w:ascii="Abadi" w:hAnsi="Abadi"/>
+                <w:sz w:val="28"/>
+                <w:szCs w:val="28"/>
+              </w:rPr>
+            </w:pPr>
+            <w:r>
+              <w:rPr>
+                <w:rFonts w:ascii="Abadi" w:hAnsi="Abadi"/>
+                <w:sz w:val="28"/>
+                <w:szCs w:val="28"/>
+              </w:rPr>
+              <w:t>Task: Implement AI-controlled opponents and multiplayer mechanics (if applicable).</w:t>
+            </w:r>
+          </w:p>
+          <w:p>
+            <w:pPr>
+              <w:pStyle w:val="ListParagraph"/>
+              <w:rPr>
+                <w:rFonts w:ascii="Abadi" w:hAnsi="Abadi"/>
+                <w:sz w:val="28"/>
+                <w:szCs w:val="28"/>
+              </w:rPr>
+            </w:pPr>
+          </w:p>
+          <w:p>
+            <w:pPr>
+              <w:pStyle w:val="ListParagraph"/>
+              <w:numPr>
+                <w:ilvl w:val="0"/>
+                <w:numId w:val="10"/>
+              </w:numPr>
+              <w:rPr>
+                <w:rFonts w:ascii="Abadi" w:hAnsi="Abadi"/>
+                <w:sz w:val="28"/>
+                <w:szCs w:val="28"/>
+              </w:rPr>
+            </w:pPr>
+            <w:r>
+              <w:rPr>
+                <w:rFonts w:ascii="Abadi" w:hAnsi="Abadi"/>
+                <w:sz w:val="28"/>
+                <w:szCs w:val="28"/>
+              </w:rPr>
+              <w:t xml:space="preserve">Files/Areas: Focus on the </w:t>
+            </w:r>
+            <w:proofErr w:type="spellStart"/>
+            <w:r>
+              <w:rPr>
+                <w:rFonts w:ascii="Abadi" w:hAnsi="Abadi"/>
+                <w:sz w:val="28"/>
+                <w:szCs w:val="28"/>
+              </w:rPr>
+              <w:t>AIPlayer</w:t>
+            </w:r>
+            <w:proofErr w:type="spellEnd"/>
+            <w:r>
+              <w:rPr>
+                <w:rFonts w:ascii="Abadi" w:hAnsi="Abadi"/>
+                <w:sz w:val="28"/>
+                <w:szCs w:val="28"/>
+              </w:rPr>
+              <w:t xml:space="preserve"> class or </w:t>
+            </w:r>
+            <w:proofErr w:type="spellStart"/>
+            <w:r>
+              <w:rPr>
+                <w:rFonts w:ascii="Abadi" w:hAnsi="Abadi"/>
+                <w:sz w:val="28"/>
+                <w:szCs w:val="28"/>
+              </w:rPr>
+              <w:t>MultiplayerManager</w:t>
+            </w:r>
+            <w:proofErr w:type="spellEnd"/>
+            <w:r>
+              <w:rPr>
+                <w:rFonts w:ascii="Abadi" w:hAnsi="Abadi"/>
+                <w:sz w:val="28"/>
+                <w:szCs w:val="28"/>
+              </w:rPr>
+              <w:t>, ensuring AI reacts to obstacles, power-ups, and dynamic environments.</w:t>
+            </w:r>
+          </w:p>
+          <w:p>
+            <w:pPr>
+              <w:rPr>
+                <w:rFonts w:ascii="Abadi" w:hAnsi="Abadi"/>
+                <w:sz w:val="28"/>
+                <w:szCs w:val="28"/>
+              </w:rPr>
+            </w:pPr>
+          </w:p>
+          <w:p>
+            <w:pPr>
+              <w:pStyle w:val="ListParagraph"/>
+              <w:numPr>
+                <w:ilvl w:val="0"/>
+                <w:numId w:val="10"/>
+              </w:numPr>
+              <w:rPr>
+                <w:rFonts w:ascii="Abadi" w:hAnsi="Abadi"/>
+                <w:sz w:val="28"/>
+                <w:szCs w:val="28"/>
+              </w:rPr>
+            </w:pPr>
+            <w:r>
+              <w:rPr>
+                <w:rFonts w:ascii="Abadi" w:hAnsi="Abadi"/>
+                <w:sz w:val="28"/>
+                <w:szCs w:val="28"/>
+              </w:rPr>
+              <w:t>Communication: Coordinate with the player controls and level designers for AI integration and pathfinding.</w:t>
+            </w:r>
+          </w:p>
+          <w:p>
+            <w:pPr>
+              <w:rPr>
+                <w:rFonts w:ascii="Abadi" w:hAnsi="Abadi"/>
+                <w:sz w:val="28"/>
+                <w:szCs w:val="28"/>
+              </w:rPr>
+            </w:pPr>
+          </w:p>
+        </w:tc>
+      </w:tr>
+    </w:tbl>
+    <w:p>
+      <w:pPr>
+        <w:rPr>
+          <w:rFonts w:ascii="Abadi" w:hAnsi="Abadi"/>
+          <w:sz w:val="32"/>
+          <w:szCs w:val="32"/>
+        </w:rPr>
+      </w:pPr>
     </w:p>
     <w:sectPr>
       <w:pgSz w:w="12240" w:h="15840"/>
@@ -920,6 +1754,119 @@
     </w:lvl>
   </w:abstractNum>
   <w:abstractNum w:abstractNumId="2" w15:restartNumberingAfterBreak="0">
+    <w:nsid w:val="2B1C1236"/>
+    <w:multiLevelType w:val="hybridMultilevel"/>
+    <w:tmpl w:val="AEC8B99C"/>
+    <w:lvl w:ilvl="0" w:tplc="10090001">
+      <w:start w:val="1"/>
+      <w:numFmt w:val="bullet"/>
+      <w:lvlText w:val=""/>
+      <w:lvlJc w:val="left"/>
+      <w:pPr>
+        <w:ind w:left="720" w:hanging="360"/>
+      </w:pPr>
+      <w:rPr>
+        <w:rFonts w:ascii="Symbol" w:hAnsi="Symbol" w:hint="default"/>
+      </w:rPr>
+    </w:lvl>
+    <w:lvl w:ilvl="1" w:tplc="10090003" w:tentative="1">
+      <w:start w:val="1"/>
+      <w:numFmt w:val="bullet"/>
+      <w:lvlText w:val="o"/>
+      <w:lvlJc w:val="left"/>
+      <w:pPr>
+        <w:ind w:left="1440" w:hanging="360"/>
+      </w:pPr>
+      <w:rPr>
+        <w:rFonts w:ascii="Courier New" w:hAnsi="Courier New" w:cs="Courier New" w:hint="default"/>
+      </w:rPr>
+    </w:lvl>
+    <w:lvl w:ilvl="2" w:tplc="10090005" w:tentative="1">
+      <w:start w:val="1"/>
+      <w:numFmt w:val="bullet"/>
+      <w:lvlText w:val=""/>
+      <w:lvlJc w:val="left"/>
+      <w:pPr>
+        <w:ind w:left="2160" w:hanging="360"/>
+      </w:pPr>
+      <w:rPr>
+        <w:rFonts w:ascii="Wingdings" w:hAnsi="Wingdings" w:hint="default"/>
+      </w:rPr>
+    </w:lvl>
+    <w:lvl w:ilvl="3" w:tplc="10090001" w:tentative="1">
+      <w:start w:val="1"/>
+      <w:numFmt w:val="bullet"/>
+      <w:lvlText w:val=""/>
+      <w:lvlJc w:val="left"/>
+      <w:pPr>
+        <w:ind w:left="2880" w:hanging="360"/>
+      </w:pPr>
+      <w:rPr>
+        <w:rFonts w:ascii="Symbol" w:hAnsi="Symbol" w:hint="default"/>
+      </w:rPr>
+    </w:lvl>
+    <w:lvl w:ilvl="4" w:tplc="10090003" w:tentative="1">
+      <w:start w:val="1"/>
+      <w:numFmt w:val="bullet"/>
+      <w:lvlText w:val="o"/>
+      <w:lvlJc w:val="left"/>
+      <w:pPr>
+        <w:ind w:left="3600" w:hanging="360"/>
+      </w:pPr>
+      <w:rPr>
+        <w:rFonts w:ascii="Courier New" w:hAnsi="Courier New" w:cs="Courier New" w:hint="default"/>
+      </w:rPr>
+    </w:lvl>
+    <w:lvl w:ilvl="5" w:tplc="10090005" w:tentative="1">
+      <w:start w:val="1"/>
+      <w:numFmt w:val="bullet"/>
+      <w:lvlText w:val=""/>
+      <w:lvlJc w:val="left"/>
+      <w:pPr>
+        <w:ind w:left="4320" w:hanging="360"/>
+      </w:pPr>
+      <w:rPr>
+        <w:rFonts w:ascii="Wingdings" w:hAnsi="Wingdings" w:hint="default"/>
+      </w:rPr>
+    </w:lvl>
+    <w:lvl w:ilvl="6" w:tplc="10090001" w:tentative="1">
+      <w:start w:val="1"/>
+      <w:numFmt w:val="bullet"/>
+      <w:lvlText w:val=""/>
+      <w:lvlJc w:val="left"/>
+      <w:pPr>
+        <w:ind w:left="5040" w:hanging="360"/>
+      </w:pPr>
+      <w:rPr>
+        <w:rFonts w:ascii="Symbol" w:hAnsi="Symbol" w:hint="default"/>
+      </w:rPr>
+    </w:lvl>
+    <w:lvl w:ilvl="7" w:tplc="10090003" w:tentative="1">
+      <w:start w:val="1"/>
+      <w:numFmt w:val="bullet"/>
+      <w:lvlText w:val="o"/>
+      <w:lvlJc w:val="left"/>
+      <w:pPr>
+        <w:ind w:left="5760" w:hanging="360"/>
+      </w:pPr>
+      <w:rPr>
+        <w:rFonts w:ascii="Courier New" w:hAnsi="Courier New" w:cs="Courier New" w:hint="default"/>
+      </w:rPr>
+    </w:lvl>
+    <w:lvl w:ilvl="8" w:tplc="10090005" w:tentative="1">
+      <w:start w:val="1"/>
+      <w:numFmt w:val="bullet"/>
+      <w:lvlText w:val=""/>
+      <w:lvlJc w:val="left"/>
+      <w:pPr>
+        <w:ind w:left="6480" w:hanging="360"/>
+      </w:pPr>
+      <w:rPr>
+        <w:rFonts w:ascii="Wingdings" w:hAnsi="Wingdings" w:hint="default"/>
+      </w:rPr>
+    </w:lvl>
+  </w:abstractNum>
+  <w:abstractNum w:abstractNumId="3" w15:restartNumberingAfterBreak="0">
     <w:nsid w:val="3BDD3AA0"/>
     <w:multiLevelType w:val="hybridMultilevel"/>
     <w:tmpl w:val="F7367F2E"/>
@@ -1008,7 +1955,120 @@
       </w:pPr>
     </w:lvl>
   </w:abstractNum>
-  <w:abstractNum w:abstractNumId="3" w15:restartNumberingAfterBreak="0">
+  <w:abstractNum w:abstractNumId="4" w15:restartNumberingAfterBreak="0">
+    <w:nsid w:val="44065485"/>
+    <w:multiLevelType w:val="hybridMultilevel"/>
+    <w:tmpl w:val="71BE2078"/>
+    <w:lvl w:ilvl="0" w:tplc="10090001">
+      <w:start w:val="1"/>
+      <w:numFmt w:val="bullet"/>
+      <w:lvlText w:val=""/>
+      <w:lvlJc w:val="left"/>
+      <w:pPr>
+        <w:ind w:left="720" w:hanging="360"/>
+      </w:pPr>
+      <w:rPr>
+        <w:rFonts w:ascii="Symbol" w:hAnsi="Symbol" w:hint="default"/>
+      </w:rPr>
+    </w:lvl>
+    <w:lvl w:ilvl="1" w:tplc="10090003" w:tentative="1">
+      <w:start w:val="1"/>
+      <w:numFmt w:val="bullet"/>
+      <w:lvlText w:val="o"/>
+      <w:lvlJc w:val="left"/>
+      <w:pPr>
+        <w:ind w:left="1440" w:hanging="360"/>
+      </w:pPr>
+      <w:rPr>
+        <w:rFonts w:ascii="Courier New" w:hAnsi="Courier New" w:cs="Courier New" w:hint="default"/>
+      </w:rPr>
+    </w:lvl>
+    <w:lvl w:ilvl="2" w:tplc="10090005" w:tentative="1">
+      <w:start w:val="1"/>
+      <w:numFmt w:val="bullet"/>
+      <w:lvlText w:val=""/>
+      <w:lvlJc w:val="left"/>
+      <w:pPr>
+        <w:ind w:left="2160" w:hanging="360"/>
+      </w:pPr>
+      <w:rPr>
+        <w:rFonts w:ascii="Wingdings" w:hAnsi="Wingdings" w:hint="default"/>
+      </w:rPr>
+    </w:lvl>
+    <w:lvl w:ilvl="3" w:tplc="10090001" w:tentative="1">
+      <w:start w:val="1"/>
+      <w:numFmt w:val="bullet"/>
+      <w:lvlText w:val=""/>
+      <w:lvlJc w:val="left"/>
+      <w:pPr>
+        <w:ind w:left="2880" w:hanging="360"/>
+      </w:pPr>
+      <w:rPr>
+        <w:rFonts w:ascii="Symbol" w:hAnsi="Symbol" w:hint="default"/>
+      </w:rPr>
+    </w:lvl>
+    <w:lvl w:ilvl="4" w:tplc="10090003" w:tentative="1">
+      <w:start w:val="1"/>
+      <w:numFmt w:val="bullet"/>
+      <w:lvlText w:val="o"/>
+      <w:lvlJc w:val="left"/>
+      <w:pPr>
+        <w:ind w:left="3600" w:hanging="360"/>
+      </w:pPr>
+      <w:rPr>
+        <w:rFonts w:ascii="Courier New" w:hAnsi="Courier New" w:cs="Courier New" w:hint="default"/>
+      </w:rPr>
+    </w:lvl>
+    <w:lvl w:ilvl="5" w:tplc="10090005" w:tentative="1">
+      <w:start w:val="1"/>
+      <w:numFmt w:val="bullet"/>
+      <w:lvlText w:val=""/>
+      <w:lvlJc w:val="left"/>
+      <w:pPr>
+        <w:ind w:left="4320" w:hanging="360"/>
+      </w:pPr>
+      <w:rPr>
+        <w:rFonts w:ascii="Wingdings" w:hAnsi="Wingdings" w:hint="default"/>
+      </w:rPr>
+    </w:lvl>
+    <w:lvl w:ilvl="6" w:tplc="10090001" w:tentative="1">
+      <w:start w:val="1"/>
+      <w:numFmt w:val="bullet"/>
+      <w:lvlText w:val=""/>
+      <w:lvlJc w:val="left"/>
+      <w:pPr>
+        <w:ind w:left="5040" w:hanging="360"/>
+      </w:pPr>
+      <w:rPr>
+        <w:rFonts w:ascii="Symbol" w:hAnsi="Symbol" w:hint="default"/>
+      </w:rPr>
+    </w:lvl>
+    <w:lvl w:ilvl="7" w:tplc="10090003" w:tentative="1">
+      <w:start w:val="1"/>
+      <w:numFmt w:val="bullet"/>
+      <w:lvlText w:val="o"/>
+      <w:lvlJc w:val="left"/>
+      <w:pPr>
+        <w:ind w:left="5760" w:hanging="360"/>
+      </w:pPr>
+      <w:rPr>
+        <w:rFonts w:ascii="Courier New" w:hAnsi="Courier New" w:cs="Courier New" w:hint="default"/>
+      </w:rPr>
+    </w:lvl>
+    <w:lvl w:ilvl="8" w:tplc="10090005" w:tentative="1">
+      <w:start w:val="1"/>
+      <w:numFmt w:val="bullet"/>
+      <w:lvlText w:val=""/>
+      <w:lvlJc w:val="left"/>
+      <w:pPr>
+        <w:ind w:left="6480" w:hanging="360"/>
+      </w:pPr>
+      <w:rPr>
+        <w:rFonts w:ascii="Wingdings" w:hAnsi="Wingdings" w:hint="default"/>
+      </w:rPr>
+    </w:lvl>
+  </w:abstractNum>
+  <w:abstractNum w:abstractNumId="5" w15:restartNumberingAfterBreak="0">
     <w:nsid w:val="4BB3561A"/>
     <w:multiLevelType w:val="hybridMultilevel"/>
     <w:tmpl w:val="F7E8243C"/>
@@ -1121,7 +2181,120 @@
       </w:rPr>
     </w:lvl>
   </w:abstractNum>
-  <w:abstractNum w:abstractNumId="4" w15:restartNumberingAfterBreak="0">
+  <w:abstractNum w:abstractNumId="6" w15:restartNumberingAfterBreak="0">
+    <w:nsid w:val="58FE3FDF"/>
+    <w:multiLevelType w:val="hybridMultilevel"/>
+    <w:tmpl w:val="3C829BB2"/>
+    <w:lvl w:ilvl="0" w:tplc="10090001">
+      <w:start w:val="1"/>
+      <w:numFmt w:val="bullet"/>
+      <w:lvlText w:val=""/>
+      <w:lvlJc w:val="left"/>
+      <w:pPr>
+        <w:ind w:left="720" w:hanging="360"/>
+      </w:pPr>
+      <w:rPr>
+        <w:rFonts w:ascii="Symbol" w:hAnsi="Symbol" w:hint="default"/>
+      </w:rPr>
+    </w:lvl>
+    <w:lvl w:ilvl="1" w:tplc="10090003" w:tentative="1">
+      <w:start w:val="1"/>
+      <w:numFmt w:val="bullet"/>
+      <w:lvlText w:val="o"/>
+      <w:lvlJc w:val="left"/>
+      <w:pPr>
+        <w:ind w:left="1440" w:hanging="360"/>
+      </w:pPr>
+      <w:rPr>
+        <w:rFonts w:ascii="Courier New" w:hAnsi="Courier New" w:cs="Courier New" w:hint="default"/>
+      </w:rPr>
+    </w:lvl>
+    <w:lvl w:ilvl="2" w:tplc="10090005" w:tentative="1">
+      <w:start w:val="1"/>
+      <w:numFmt w:val="bullet"/>
+      <w:lvlText w:val=""/>
+      <w:lvlJc w:val="left"/>
+      <w:pPr>
+        <w:ind w:left="2160" w:hanging="360"/>
+      </w:pPr>
+      <w:rPr>
+        <w:rFonts w:ascii="Wingdings" w:hAnsi="Wingdings" w:hint="default"/>
+      </w:rPr>
+    </w:lvl>
+    <w:lvl w:ilvl="3" w:tplc="10090001" w:tentative="1">
+      <w:start w:val="1"/>
+      <w:numFmt w:val="bullet"/>
+      <w:lvlText w:val=""/>
+      <w:lvlJc w:val="left"/>
+      <w:pPr>
+        <w:ind w:left="2880" w:hanging="360"/>
+      </w:pPr>
+      <w:rPr>
+        <w:rFonts w:ascii="Symbol" w:hAnsi="Symbol" w:hint="default"/>
+      </w:rPr>
+    </w:lvl>
+    <w:lvl w:ilvl="4" w:tplc="10090003" w:tentative="1">
+      <w:start w:val="1"/>
+      <w:numFmt w:val="bullet"/>
+      <w:lvlText w:val="o"/>
+      <w:lvlJc w:val="left"/>
+      <w:pPr>
+        <w:ind w:left="3600" w:hanging="360"/>
+      </w:pPr>
+      <w:rPr>
+        <w:rFonts w:ascii="Courier New" w:hAnsi="Courier New" w:cs="Courier New" w:hint="default"/>
+      </w:rPr>
+    </w:lvl>
+    <w:lvl w:ilvl="5" w:tplc="10090005" w:tentative="1">
+      <w:start w:val="1"/>
+      <w:numFmt w:val="bullet"/>
+      <w:lvlText w:val=""/>
+      <w:lvlJc w:val="left"/>
+      <w:pPr>
+        <w:ind w:left="4320" w:hanging="360"/>
+      </w:pPr>
+      <w:rPr>
+        <w:rFonts w:ascii="Wingdings" w:hAnsi="Wingdings" w:hint="default"/>
+      </w:rPr>
+    </w:lvl>
+    <w:lvl w:ilvl="6" w:tplc="10090001" w:tentative="1">
+      <w:start w:val="1"/>
+      <w:numFmt w:val="bullet"/>
+      <w:lvlText w:val=""/>
+      <w:lvlJc w:val="left"/>
+      <w:pPr>
+        <w:ind w:left="5040" w:hanging="360"/>
+      </w:pPr>
+      <w:rPr>
+        <w:rFonts w:ascii="Symbol" w:hAnsi="Symbol" w:hint="default"/>
+      </w:rPr>
+    </w:lvl>
+    <w:lvl w:ilvl="7" w:tplc="10090003" w:tentative="1">
+      <w:start w:val="1"/>
+      <w:numFmt w:val="bullet"/>
+      <w:lvlText w:val="o"/>
+      <w:lvlJc w:val="left"/>
+      <w:pPr>
+        <w:ind w:left="5760" w:hanging="360"/>
+      </w:pPr>
+      <w:rPr>
+        <w:rFonts w:ascii="Courier New" w:hAnsi="Courier New" w:cs="Courier New" w:hint="default"/>
+      </w:rPr>
+    </w:lvl>
+    <w:lvl w:ilvl="8" w:tplc="10090005" w:tentative="1">
+      <w:start w:val="1"/>
+      <w:numFmt w:val="bullet"/>
+      <w:lvlText w:val=""/>
+      <w:lvlJc w:val="left"/>
+      <w:pPr>
+        <w:ind w:left="6480" w:hanging="360"/>
+      </w:pPr>
+      <w:rPr>
+        <w:rFonts w:ascii="Wingdings" w:hAnsi="Wingdings" w:hint="default"/>
+      </w:rPr>
+    </w:lvl>
+  </w:abstractNum>
+  <w:abstractNum w:abstractNumId="7" w15:restartNumberingAfterBreak="0">
     <w:nsid w:val="69FF2F96"/>
     <w:multiLevelType w:val="hybridMultilevel"/>
     <w:tmpl w:val="A37EBB22"/>
@@ -1234,7 +2407,120 @@
       </w:rPr>
     </w:lvl>
   </w:abstractNum>
-  <w:abstractNum w:abstractNumId="5" w15:restartNumberingAfterBreak="0">
+  <w:abstractNum w:abstractNumId="8" w15:restartNumberingAfterBreak="0">
+    <w:nsid w:val="6D3E36AA"/>
+    <w:multiLevelType w:val="hybridMultilevel"/>
+    <w:tmpl w:val="C422F902"/>
+    <w:lvl w:ilvl="0" w:tplc="10090001">
+      <w:start w:val="1"/>
+      <w:numFmt w:val="bullet"/>
+      <w:lvlText w:val=""/>
+      <w:lvlJc w:val="left"/>
+      <w:pPr>
+        <w:ind w:left="720" w:hanging="360"/>
+      </w:pPr>
+      <w:rPr>
+        <w:rFonts w:ascii="Symbol" w:hAnsi="Symbol" w:hint="default"/>
+      </w:rPr>
+    </w:lvl>
+    <w:lvl w:ilvl="1" w:tplc="10090003" w:tentative="1">
+      <w:start w:val="1"/>
+      <w:numFmt w:val="bullet"/>
+      <w:lvlText w:val="o"/>
+      <w:lvlJc w:val="left"/>
+      <w:pPr>
+        <w:ind w:left="1440" w:hanging="360"/>
+      </w:pPr>
+      <w:rPr>
+        <w:rFonts w:ascii="Courier New" w:hAnsi="Courier New" w:cs="Courier New" w:hint="default"/>
+      </w:rPr>
+    </w:lvl>
+    <w:lvl w:ilvl="2" w:tplc="10090005" w:tentative="1">
+      <w:start w:val="1"/>
+      <w:numFmt w:val="bullet"/>
+      <w:lvlText w:val=""/>
+      <w:lvlJc w:val="left"/>
+      <w:pPr>
+        <w:ind w:left="2160" w:hanging="360"/>
+      </w:pPr>
+      <w:rPr>
+        <w:rFonts w:ascii="Wingdings" w:hAnsi="Wingdings" w:hint="default"/>
+      </w:rPr>
+    </w:lvl>
+    <w:lvl w:ilvl="3" w:tplc="10090001" w:tentative="1">
+      <w:start w:val="1"/>
+      <w:numFmt w:val="bullet"/>
+      <w:lvlText w:val=""/>
+      <w:lvlJc w:val="left"/>
+      <w:pPr>
+        <w:ind w:left="2880" w:hanging="360"/>
+      </w:pPr>
+      <w:rPr>
+        <w:rFonts w:ascii="Symbol" w:hAnsi="Symbol" w:hint="default"/>
+      </w:rPr>
+    </w:lvl>
+    <w:lvl w:ilvl="4" w:tplc="10090003" w:tentative="1">
+      <w:start w:val="1"/>
+      <w:numFmt w:val="bullet"/>
+      <w:lvlText w:val="o"/>
+      <w:lvlJc w:val="left"/>
+      <w:pPr>
+        <w:ind w:left="3600" w:hanging="360"/>
+      </w:pPr>
+      <w:rPr>
+        <w:rFonts w:ascii="Courier New" w:hAnsi="Courier New" w:cs="Courier New" w:hint="default"/>
+      </w:rPr>
+    </w:lvl>
+    <w:lvl w:ilvl="5" w:tplc="10090005" w:tentative="1">
+      <w:start w:val="1"/>
+      <w:numFmt w:val="bullet"/>
+      <w:lvlText w:val=""/>
+      <w:lvlJc w:val="left"/>
+      <w:pPr>
+        <w:ind w:left="4320" w:hanging="360"/>
+      </w:pPr>
+      <w:rPr>
+        <w:rFonts w:ascii="Wingdings" w:hAnsi="Wingdings" w:hint="default"/>
+      </w:rPr>
+    </w:lvl>
+    <w:lvl w:ilvl="6" w:tplc="10090001" w:tentative="1">
+      <w:start w:val="1"/>
+      <w:numFmt w:val="bullet"/>
+      <w:lvlText w:val=""/>
+      <w:lvlJc w:val="left"/>
+      <w:pPr>
+        <w:ind w:left="5040" w:hanging="360"/>
+      </w:pPr>
+      <w:rPr>
+        <w:rFonts w:ascii="Symbol" w:hAnsi="Symbol" w:hint="default"/>
+      </w:rPr>
+    </w:lvl>
+    <w:lvl w:ilvl="7" w:tplc="10090003" w:tentative="1">
+      <w:start w:val="1"/>
+      <w:numFmt w:val="bullet"/>
+      <w:lvlText w:val="o"/>
+      <w:lvlJc w:val="left"/>
+      <w:pPr>
+        <w:ind w:left="5760" w:hanging="360"/>
+      </w:pPr>
+      <w:rPr>
+        <w:rFonts w:ascii="Courier New" w:hAnsi="Courier New" w:cs="Courier New" w:hint="default"/>
+      </w:rPr>
+    </w:lvl>
+    <w:lvl w:ilvl="8" w:tplc="10090005" w:tentative="1">
+      <w:start w:val="1"/>
+      <w:numFmt w:val="bullet"/>
+      <w:lvlText w:val=""/>
+      <w:lvlJc w:val="left"/>
+      <w:pPr>
+        <w:ind w:left="6480" w:hanging="360"/>
+      </w:pPr>
+      <w:rPr>
+        <w:rFonts w:ascii="Wingdings" w:hAnsi="Wingdings" w:hint="default"/>
+      </w:rPr>
+    </w:lvl>
+  </w:abstractNum>
+  <w:abstractNum w:abstractNumId="9" w15:restartNumberingAfterBreak="0">
     <w:nsid w:val="7B3A42AB"/>
     <w:multiLevelType w:val="hybridMultilevel"/>
     <w:tmpl w:val="AA2CF76A"/>
@@ -1347,23 +2633,151 @@
       </w:rPr>
     </w:lvl>
   </w:abstractNum>
+  <w:abstractNum w:abstractNumId="10" w15:restartNumberingAfterBreak="0">
+    <w:nsid w:val="7D63101C"/>
+    <w:multiLevelType w:val="hybridMultilevel"/>
+    <w:tmpl w:val="6A2A2662"/>
+    <w:lvl w:ilvl="0" w:tplc="10090001">
+      <w:start w:val="1"/>
+      <w:numFmt w:val="bullet"/>
+      <w:lvlText w:val=""/>
+      <w:lvlJc w:val="left"/>
+      <w:pPr>
+        <w:ind w:left="720" w:hanging="360"/>
+      </w:pPr>
+      <w:rPr>
+        <w:rFonts w:ascii="Symbol" w:hAnsi="Symbol" w:hint="default"/>
+      </w:rPr>
+    </w:lvl>
+    <w:lvl w:ilvl="1" w:tplc="10090003" w:tentative="1">
+      <w:start w:val="1"/>
+      <w:numFmt w:val="bullet"/>
+      <w:lvlText w:val="o"/>
+      <w:lvlJc w:val="left"/>
+      <w:pPr>
+        <w:ind w:left="1440" w:hanging="360"/>
+      </w:pPr>
+      <w:rPr>
+        <w:rFonts w:ascii="Courier New" w:hAnsi="Courier New" w:cs="Courier New" w:hint="default"/>
+      </w:rPr>
+    </w:lvl>
+    <w:lvl w:ilvl="2" w:tplc="10090005" w:tentative="1">
+      <w:start w:val="1"/>
+      <w:numFmt w:val="bullet"/>
+      <w:lvlText w:val=""/>
+      <w:lvlJc w:val="left"/>
+      <w:pPr>
+        <w:ind w:left="2160" w:hanging="360"/>
+      </w:pPr>
+      <w:rPr>
+        <w:rFonts w:ascii="Wingdings" w:hAnsi="Wingdings" w:hint="default"/>
+      </w:rPr>
+    </w:lvl>
+    <w:lvl w:ilvl="3" w:tplc="10090001" w:tentative="1">
+      <w:start w:val="1"/>
+      <w:numFmt w:val="bullet"/>
+      <w:lvlText w:val=""/>
+      <w:lvlJc w:val="left"/>
+      <w:pPr>
+        <w:ind w:left="2880" w:hanging="360"/>
+      </w:pPr>
+      <w:rPr>
+        <w:rFonts w:ascii="Symbol" w:hAnsi="Symbol" w:hint="default"/>
+      </w:rPr>
+    </w:lvl>
+    <w:lvl w:ilvl="4" w:tplc="10090003" w:tentative="1">
+      <w:start w:val="1"/>
+      <w:numFmt w:val="bullet"/>
+      <w:lvlText w:val="o"/>
+      <w:lvlJc w:val="left"/>
+      <w:pPr>
+        <w:ind w:left="3600" w:hanging="360"/>
+      </w:pPr>
+      <w:rPr>
+        <w:rFonts w:ascii="Courier New" w:hAnsi="Courier New" w:cs="Courier New" w:hint="default"/>
+      </w:rPr>
+    </w:lvl>
+    <w:lvl w:ilvl="5" w:tplc="10090005" w:tentative="1">
+      <w:start w:val="1"/>
+      <w:numFmt w:val="bullet"/>
+      <w:lvlText w:val=""/>
+      <w:lvlJc w:val="left"/>
+      <w:pPr>
+        <w:ind w:left="4320" w:hanging="360"/>
+      </w:pPr>
+      <w:rPr>
+        <w:rFonts w:ascii="Wingdings" w:hAnsi="Wingdings" w:hint="default"/>
+      </w:rPr>
+    </w:lvl>
+    <w:lvl w:ilvl="6" w:tplc="10090001" w:tentative="1">
+      <w:start w:val="1"/>
+      <w:numFmt w:val="bullet"/>
+      <w:lvlText w:val=""/>
+      <w:lvlJc w:val="left"/>
+      <w:pPr>
+        <w:ind w:left="5040" w:hanging="360"/>
+      </w:pPr>
+      <w:rPr>
+        <w:rFonts w:ascii="Symbol" w:hAnsi="Symbol" w:hint="default"/>
+      </w:rPr>
+    </w:lvl>
+    <w:lvl w:ilvl="7" w:tplc="10090003" w:tentative="1">
+      <w:start w:val="1"/>
+      <w:numFmt w:val="bullet"/>
+      <w:lvlText w:val="o"/>
+      <w:lvlJc w:val="left"/>
+      <w:pPr>
+        <w:ind w:left="5760" w:hanging="360"/>
+      </w:pPr>
+      <w:rPr>
+        <w:rFonts w:ascii="Courier New" w:hAnsi="Courier New" w:cs="Courier New" w:hint="default"/>
+      </w:rPr>
+    </w:lvl>
+    <w:lvl w:ilvl="8" w:tplc="10090005" w:tentative="1">
+      <w:start w:val="1"/>
+      <w:numFmt w:val="bullet"/>
+      <w:lvlText w:val=""/>
+      <w:lvlJc w:val="left"/>
+      <w:pPr>
+        <w:ind w:left="6480" w:hanging="360"/>
+      </w:pPr>
+      <w:rPr>
+        <w:rFonts w:ascii="Wingdings" w:hAnsi="Wingdings" w:hint="default"/>
+      </w:rPr>
+    </w:lvl>
+  </w:abstractNum>
   <w:num w:numId="1" w16cid:durableId="803500492">
-    <w:abstractNumId w:val="2"/>
+    <w:abstractNumId w:val="3"/>
   </w:num>
   <w:num w:numId="2" w16cid:durableId="1390374353">
-    <w:abstractNumId w:val="3"/>
+    <w:abstractNumId w:val="5"/>
   </w:num>
   <w:num w:numId="3" w16cid:durableId="1831096001">
     <w:abstractNumId w:val="0"/>
   </w:num>
   <w:num w:numId="4" w16cid:durableId="717120237">
-    <w:abstractNumId w:val="5"/>
+    <w:abstractNumId w:val="9"/>
   </w:num>
   <w:num w:numId="5" w16cid:durableId="1779180932">
-    <w:abstractNumId w:val="4"/>
+    <w:abstractNumId w:val="7"/>
   </w:num>
   <w:num w:numId="6" w16cid:durableId="1683701767">
     <w:abstractNumId w:val="1"/>
+  </w:num>
+  <w:num w:numId="7" w16cid:durableId="722290194">
+    <w:abstractNumId w:val="6"/>
+  </w:num>
+  <w:num w:numId="8" w16cid:durableId="1687058771">
+    <w:abstractNumId w:val="2"/>
+  </w:num>
+  <w:num w:numId="9" w16cid:durableId="745153740">
+    <w:abstractNumId w:val="8"/>
+  </w:num>
+  <w:num w:numId="10" w16cid:durableId="31152877">
+    <w:abstractNumId w:val="10"/>
+  </w:num>
+  <w:num w:numId="11" w16cid:durableId="1518544205">
+    <w:abstractNumId w:val="4"/>
   </w:num>
 </w:numbering>
 </file>
@@ -2285,6 +3699,25 @@
       <w:spacing w:val="5"/>
     </w:rPr>
   </w:style>
+  <w:style w:type="table" w:styleId="TableGrid">
+    <w:name w:val="Table Grid"/>
+    <w:basedOn w:val="TableNormal"/>
+    <w:uiPriority w:val="39"/>
+    <w:rsid w:val="00742C56"/>
+    <w:pPr>
+      <w:spacing w:after="0" w:line="240" w:lineRule="auto"/>
+    </w:pPr>
+    <w:tblPr>
+      <w:tblBorders>
+        <w:top w:val="single" w:sz="4" w:space="0" w:color="auto"/>
+        <w:left w:val="single" w:sz="4" w:space="0" w:color="auto"/>
+        <w:bottom w:val="single" w:sz="4" w:space="0" w:color="auto"/>
+        <w:right w:val="single" w:sz="4" w:space="0" w:color="auto"/>
+        <w:insideH w:val="single" w:sz="4" w:space="0" w:color="auto"/>
+        <w:insideV w:val="single" w:sz="4" w:space="0" w:color="auto"/>
+      </w:tblBorders>
+    </w:tblPr>
+  </w:style>
 </w:styles>
 </file>
 

</xml_diff>